<commit_message>
add handle LeaveRequest + send email when approving leave request
</commit_message>
<xml_diff>
--- a/Mau nhan xet sinh vien thuc tap.docx
+++ b/Mau nhan xet sinh vien thuc tap.docx
@@ -1,6 +1,6 @@
 
 <file path=word/document.xml><?xml version="1.0" encoding="utf-8"?>
-<w:document xmlns:wpc="http://schemas.microsoft.com/office/word/2010/wordprocessingCanvas" xmlns:cx="http://schemas.microsoft.com/office/drawing/2014/chartex" xmlns:cx1="http://schemas.microsoft.com/office/drawing/2015/9/8/chartex" xmlns:cx2="http://schemas.microsoft.com/office/drawing/2015/10/21/chartex" xmlns:cx3="http://schemas.microsoft.com/office/drawing/2016/5/9/chartex" xmlns:cx4="http://schemas.microsoft.com/office/drawing/2016/5/10/chartex" xmlns:cx5="http://schemas.microsoft.com/office/drawing/2016/5/11/chartex" xmlns:cx6="http://schemas.microsoft.com/office/drawing/2016/5/12/chartex" xmlns:cx7="http://schemas.microsoft.com/office/drawing/2016/5/13/chartex" xmlns:cx8="http://schemas.microsoft.com/office/drawing/2016/5/14/chartex" xmlns:mc="http://schemas.openxmlformats.org/markup-compatibility/2006" xmlns:aink="http://schemas.microsoft.com/office/drawing/2016/ink" xmlns:am3d="http://schemas.microsoft.com/office/drawing/2017/model3d" xmlns:o="urn:schemas-microsoft-com:office:office" xmlns:oel="http://schemas.microsoft.com/office/2019/extlst" xmlns:r="http://schemas.openxmlformats.org/officeDocument/2006/relationships" xmlns:m="http://schemas.openxmlformats.org/officeDocument/2006/math" xmlns:v="urn:schemas-microsoft-com:vml" xmlns:wp14="http://schemas.microsoft.com/office/word/2010/wordprocessingDrawing" xmlns:wp="http://schemas.openxmlformats.org/drawingml/2006/wordprocessingDrawing" xmlns:w10="urn:schemas-microsoft-com:office:word" xmlns:w="http://schemas.openxmlformats.org/wordprocessingml/2006/main" xmlns:w14="http://schemas.microsoft.com/office/word/2010/wordml" xmlns:w15="http://schemas.microsoft.com/office/word/2012/wordml" xmlns:w16cex="http://schemas.microsoft.com/office/word/2018/wordml/cex" xmlns:w16cid="http://schemas.microsoft.com/office/word/2016/wordml/cid" xmlns:w16="http://schemas.microsoft.com/office/word/2018/wordml" xmlns:w16du="http://schemas.microsoft.com/office/word/2023/wordml/word16du" xmlns:w16sdtdh="http://schemas.microsoft.com/office/word/2020/wordml/sdtdatahash" xmlns:w16se="http://schemas.microsoft.com/office/word/2015/wordml/symex" xmlns:wpg="http://schemas.microsoft.com/office/word/2010/wordprocessingGroup" xmlns:wpi="http://schemas.microsoft.com/office/word/2010/wordprocessingInk" xmlns:wne="http://schemas.microsoft.com/office/word/2006/wordml" xmlns:wps="http://schemas.microsoft.com/office/word/2010/wordprocessingShape" mc:Ignorable="w14 w15 w16se w16cid w16 w16cex w16sdtdh w16du wp14">
+<w:document xmlns:wpc="http://schemas.microsoft.com/office/word/2010/wordprocessingCanvas" xmlns:cx="http://schemas.microsoft.com/office/drawing/2014/chartex" xmlns:cx1="http://schemas.microsoft.com/office/drawing/2015/9/8/chartex" xmlns:cx2="http://schemas.microsoft.com/office/drawing/2015/10/21/chartex" xmlns:cx3="http://schemas.microsoft.com/office/drawing/2016/5/9/chartex" xmlns:cx4="http://schemas.microsoft.com/office/drawing/2016/5/10/chartex" xmlns:cx5="http://schemas.microsoft.com/office/drawing/2016/5/11/chartex" xmlns:cx6="http://schemas.microsoft.com/office/drawing/2016/5/12/chartex" xmlns:cx7="http://schemas.microsoft.com/office/drawing/2016/5/13/chartex" xmlns:cx8="http://schemas.microsoft.com/office/drawing/2016/5/14/chartex" xmlns:mc="http://schemas.openxmlformats.org/markup-compatibility/2006" xmlns:aink="http://schemas.microsoft.com/office/drawing/2016/ink" xmlns:am3d="http://schemas.microsoft.com/office/drawing/2017/model3d" xmlns:o="urn:schemas-microsoft-com:office:office" xmlns:oel="http://schemas.microsoft.com/office/2019/extlst" xmlns:r="http://schemas.openxmlformats.org/officeDocument/2006/relationships" xmlns:m="http://schemas.openxmlformats.org/officeDocument/2006/math" xmlns:v="urn:schemas-microsoft-com:vml" xmlns:wp14="http://schemas.microsoft.com/office/word/2010/wordprocessingDrawing" xmlns:wp="http://schemas.openxmlformats.org/drawingml/2006/wordprocessingDrawing" xmlns:w10="urn:schemas-microsoft-com:office:word" xmlns:w="http://schemas.openxmlformats.org/wordprocessingml/2006/main" xmlns:w14="http://schemas.microsoft.com/office/word/2010/wordml" xmlns:w15="http://schemas.microsoft.com/office/word/2012/wordml" xmlns:w16cex="http://schemas.microsoft.com/office/word/2018/wordml/cex" xmlns:w16cid="http://schemas.microsoft.com/office/word/2016/wordml/cid" xmlns:w16="http://schemas.microsoft.com/office/word/2018/wordml" xmlns:w16du="http://schemas.microsoft.com/office/word/2023/wordml/word16du" xmlns:w16sdtdh="http://schemas.microsoft.com/office/word/2020/wordml/sdtdatahash" xmlns:w16sdtfl="http://schemas.microsoft.com/office/word/2024/wordml/sdtformatlock" xmlns:w16se="http://schemas.microsoft.com/office/word/2015/wordml/symex" xmlns:wpg="http://schemas.microsoft.com/office/word/2010/wordprocessingGroup" xmlns:wpi="http://schemas.microsoft.com/office/word/2010/wordprocessingInk" xmlns:wne="http://schemas.microsoft.com/office/word/2006/wordml" xmlns:wps="http://schemas.microsoft.com/office/word/2010/wordprocessingShape" mc:Ignorable="w14 w15 w16se w16cid w16 w16cex w16sdtdh w16sdtfl w16du wp14">
   <w:body>
     <w:p>
       <w:pPr>
@@ -8,6 +8,7 @@
           <w:tab w:val="center" w:pos="1760"/>
           <w:tab w:val="center" w:pos="6600"/>
         </w:tabs>
+        <w:spacing w:line="360" w:lineRule="auto"/>
         <w:ind w:right="-11"/>
         <w:jc w:val="center"/>
         <w:rPr>
@@ -33,6 +34,7 @@
           <w:tab w:val="center" w:pos="1760"/>
           <w:tab w:val="center" w:pos="6600"/>
         </w:tabs>
+        <w:spacing w:line="360" w:lineRule="auto"/>
         <w:jc w:val="center"/>
         <w:rPr>
           <w:b/>
@@ -67,6 +69,7 @@
           <w:tab w:val="center" w:pos="1760"/>
           <w:tab w:val="center" w:pos="6600"/>
         </w:tabs>
+        <w:spacing w:line="360" w:lineRule="auto"/>
         <w:jc w:val="center"/>
         <w:rPr>
           <w:b/>
@@ -946,8 +949,36 @@
                 <w:szCs w:val="26"/>
                 <w:lang w:val="en-US"/>
               </w:rPr>
-              <w:t>…………….., ngày……tháng…… năm……..</w:t>
+              <w:t>…………</w:t>
             </w:r>
+            <w:proofErr w:type="gramStart"/>
+            <w:r>
+              <w:rPr>
+                <w:i/>
+                <w:szCs w:val="26"/>
+                <w:lang w:val="en-US"/>
+              </w:rPr>
+              <w:t>…..</w:t>
+            </w:r>
+            <w:proofErr w:type="gramEnd"/>
+            <w:r>
+              <w:rPr>
+                <w:i/>
+                <w:szCs w:val="26"/>
+                <w:lang w:val="en-US"/>
+              </w:rPr>
+              <w:t>, ngày……tháng…… năm…</w:t>
+            </w:r>
+            <w:proofErr w:type="gramStart"/>
+            <w:r>
+              <w:rPr>
+                <w:i/>
+                <w:szCs w:val="26"/>
+                <w:lang w:val="en-US"/>
+              </w:rPr>
+              <w:t>…..</w:t>
+            </w:r>
+            <w:proofErr w:type="gramEnd"/>
           </w:p>
           <w:p>
             <w:pPr>
@@ -1064,7 +1095,7 @@
 </file>
 
 <file path=word/endnotes.xml><?xml version="1.0" encoding="utf-8"?>
-<w:endnotes xmlns:wpc="http://schemas.microsoft.com/office/word/2010/wordprocessingCanvas" xmlns:cx="http://schemas.microsoft.com/office/drawing/2014/chartex" xmlns:cx1="http://schemas.microsoft.com/office/drawing/2015/9/8/chartex" xmlns:cx2="http://schemas.microsoft.com/office/drawing/2015/10/21/chartex" xmlns:cx3="http://schemas.microsoft.com/office/drawing/2016/5/9/chartex" xmlns:cx4="http://schemas.microsoft.com/office/drawing/2016/5/10/chartex" xmlns:cx5="http://schemas.microsoft.com/office/drawing/2016/5/11/chartex" xmlns:cx6="http://schemas.microsoft.com/office/drawing/2016/5/12/chartex" xmlns:cx7="http://schemas.microsoft.com/office/drawing/2016/5/13/chartex" xmlns:cx8="http://schemas.microsoft.com/office/drawing/2016/5/14/chartex" xmlns:mc="http://schemas.openxmlformats.org/markup-compatibility/2006" xmlns:aink="http://schemas.microsoft.com/office/drawing/2016/ink" xmlns:am3d="http://schemas.microsoft.com/office/drawing/2017/model3d" xmlns:o="urn:schemas-microsoft-com:office:office" xmlns:oel="http://schemas.microsoft.com/office/2019/extlst" xmlns:r="http://schemas.openxmlformats.org/officeDocument/2006/relationships" xmlns:m="http://schemas.openxmlformats.org/officeDocument/2006/math" xmlns:v="urn:schemas-microsoft-com:vml" xmlns:wp14="http://schemas.microsoft.com/office/word/2010/wordprocessingDrawing" xmlns:wp="http://schemas.openxmlformats.org/drawingml/2006/wordprocessingDrawing" xmlns:w10="urn:schemas-microsoft-com:office:word" xmlns:w="http://schemas.openxmlformats.org/wordprocessingml/2006/main" xmlns:w14="http://schemas.microsoft.com/office/word/2010/wordml" xmlns:w15="http://schemas.microsoft.com/office/word/2012/wordml" xmlns:w16cex="http://schemas.microsoft.com/office/word/2018/wordml/cex" xmlns:w16cid="http://schemas.microsoft.com/office/word/2016/wordml/cid" xmlns:w16="http://schemas.microsoft.com/office/word/2018/wordml" xmlns:w16du="http://schemas.microsoft.com/office/word/2023/wordml/word16du" xmlns:w16sdtdh="http://schemas.microsoft.com/office/word/2020/wordml/sdtdatahash" xmlns:w16se="http://schemas.microsoft.com/office/word/2015/wordml/symex" xmlns:wpg="http://schemas.microsoft.com/office/word/2010/wordprocessingGroup" xmlns:wpi="http://schemas.microsoft.com/office/word/2010/wordprocessingInk" xmlns:wne="http://schemas.microsoft.com/office/word/2006/wordml" xmlns:wps="http://schemas.microsoft.com/office/word/2010/wordprocessingShape" mc:Ignorable="w14 w15 w16se w16cid w16 w16cex w16sdtdh w16du wp14">
+<w:endnotes xmlns:wpc="http://schemas.microsoft.com/office/word/2010/wordprocessingCanvas" xmlns:cx="http://schemas.microsoft.com/office/drawing/2014/chartex" xmlns:cx1="http://schemas.microsoft.com/office/drawing/2015/9/8/chartex" xmlns:cx2="http://schemas.microsoft.com/office/drawing/2015/10/21/chartex" xmlns:cx3="http://schemas.microsoft.com/office/drawing/2016/5/9/chartex" xmlns:cx4="http://schemas.microsoft.com/office/drawing/2016/5/10/chartex" xmlns:cx5="http://schemas.microsoft.com/office/drawing/2016/5/11/chartex" xmlns:cx6="http://schemas.microsoft.com/office/drawing/2016/5/12/chartex" xmlns:cx7="http://schemas.microsoft.com/office/drawing/2016/5/13/chartex" xmlns:cx8="http://schemas.microsoft.com/office/drawing/2016/5/14/chartex" xmlns:mc="http://schemas.openxmlformats.org/markup-compatibility/2006" xmlns:aink="http://schemas.microsoft.com/office/drawing/2016/ink" xmlns:am3d="http://schemas.microsoft.com/office/drawing/2017/model3d" xmlns:o="urn:schemas-microsoft-com:office:office" xmlns:oel="http://schemas.microsoft.com/office/2019/extlst" xmlns:r="http://schemas.openxmlformats.org/officeDocument/2006/relationships" xmlns:m="http://schemas.openxmlformats.org/officeDocument/2006/math" xmlns:v="urn:schemas-microsoft-com:vml" xmlns:wp14="http://schemas.microsoft.com/office/word/2010/wordprocessingDrawing" xmlns:wp="http://schemas.openxmlformats.org/drawingml/2006/wordprocessingDrawing" xmlns:w10="urn:schemas-microsoft-com:office:word" xmlns:w="http://schemas.openxmlformats.org/wordprocessingml/2006/main" xmlns:w14="http://schemas.microsoft.com/office/word/2010/wordml" xmlns:w15="http://schemas.microsoft.com/office/word/2012/wordml" xmlns:w16cex="http://schemas.microsoft.com/office/word/2018/wordml/cex" xmlns:w16cid="http://schemas.microsoft.com/office/word/2016/wordml/cid" xmlns:w16="http://schemas.microsoft.com/office/word/2018/wordml" xmlns:w16du="http://schemas.microsoft.com/office/word/2023/wordml/word16du" xmlns:w16sdtdh="http://schemas.microsoft.com/office/word/2020/wordml/sdtdatahash" xmlns:w16sdtfl="http://schemas.microsoft.com/office/word/2024/wordml/sdtformatlock" xmlns:w16se="http://schemas.microsoft.com/office/word/2015/wordml/symex" xmlns:wpg="http://schemas.microsoft.com/office/word/2010/wordprocessingGroup" xmlns:wpi="http://schemas.microsoft.com/office/word/2010/wordprocessingInk" xmlns:wne="http://schemas.microsoft.com/office/word/2006/wordml" xmlns:wps="http://schemas.microsoft.com/office/word/2010/wordprocessingShape" mc:Ignorable="w14 w15 w16se w16cid w16 w16cex w16sdtdh w16sdtfl w16du wp14">
   <w:endnote w:type="separator" w:id="-1">
     <w:p>
       <w:r>
@@ -1083,7 +1114,7 @@
 </file>
 
 <file path=word/footer1.xml><?xml version="1.0" encoding="utf-8"?>
-<w:ftr xmlns:wpc="http://schemas.microsoft.com/office/word/2010/wordprocessingCanvas" xmlns:cx="http://schemas.microsoft.com/office/drawing/2014/chartex" xmlns:cx1="http://schemas.microsoft.com/office/drawing/2015/9/8/chartex" xmlns:cx2="http://schemas.microsoft.com/office/drawing/2015/10/21/chartex" xmlns:cx3="http://schemas.microsoft.com/office/drawing/2016/5/9/chartex" xmlns:cx4="http://schemas.microsoft.com/office/drawing/2016/5/10/chartex" xmlns:cx5="http://schemas.microsoft.com/office/drawing/2016/5/11/chartex" xmlns:cx6="http://schemas.microsoft.com/office/drawing/2016/5/12/chartex" xmlns:cx7="http://schemas.microsoft.com/office/drawing/2016/5/13/chartex" xmlns:cx8="http://schemas.microsoft.com/office/drawing/2016/5/14/chartex" xmlns:mc="http://schemas.openxmlformats.org/markup-compatibility/2006" xmlns:aink="http://schemas.microsoft.com/office/drawing/2016/ink" xmlns:am3d="http://schemas.microsoft.com/office/drawing/2017/model3d" xmlns:o="urn:schemas-microsoft-com:office:office" xmlns:oel="http://schemas.microsoft.com/office/2019/extlst" xmlns:r="http://schemas.openxmlformats.org/officeDocument/2006/relationships" xmlns:m="http://schemas.openxmlformats.org/officeDocument/2006/math" xmlns:v="urn:schemas-microsoft-com:vml" xmlns:wp14="http://schemas.microsoft.com/office/word/2010/wordprocessingDrawing" xmlns:wp="http://schemas.openxmlformats.org/drawingml/2006/wordprocessingDrawing" xmlns:w10="urn:schemas-microsoft-com:office:word" xmlns:w="http://schemas.openxmlformats.org/wordprocessingml/2006/main" xmlns:w14="http://schemas.microsoft.com/office/word/2010/wordml" xmlns:w15="http://schemas.microsoft.com/office/word/2012/wordml" xmlns:w16cex="http://schemas.microsoft.com/office/word/2018/wordml/cex" xmlns:w16cid="http://schemas.microsoft.com/office/word/2016/wordml/cid" xmlns:w16="http://schemas.microsoft.com/office/word/2018/wordml" xmlns:w16du="http://schemas.microsoft.com/office/word/2023/wordml/word16du" xmlns:w16sdtdh="http://schemas.microsoft.com/office/word/2020/wordml/sdtdatahash" xmlns:w16se="http://schemas.microsoft.com/office/word/2015/wordml/symex" xmlns:wpg="http://schemas.microsoft.com/office/word/2010/wordprocessingGroup" xmlns:wpi="http://schemas.microsoft.com/office/word/2010/wordprocessingInk" xmlns:wne="http://schemas.microsoft.com/office/word/2006/wordml" xmlns:wps="http://schemas.microsoft.com/office/word/2010/wordprocessingShape" mc:Ignorable="w14 w15 w16se w16cid w16 w16cex w16sdtdh w16du wp14">
+<w:ftr xmlns:wpc="http://schemas.microsoft.com/office/word/2010/wordprocessingCanvas" xmlns:cx="http://schemas.microsoft.com/office/drawing/2014/chartex" xmlns:cx1="http://schemas.microsoft.com/office/drawing/2015/9/8/chartex" xmlns:cx2="http://schemas.microsoft.com/office/drawing/2015/10/21/chartex" xmlns:cx3="http://schemas.microsoft.com/office/drawing/2016/5/9/chartex" xmlns:cx4="http://schemas.microsoft.com/office/drawing/2016/5/10/chartex" xmlns:cx5="http://schemas.microsoft.com/office/drawing/2016/5/11/chartex" xmlns:cx6="http://schemas.microsoft.com/office/drawing/2016/5/12/chartex" xmlns:cx7="http://schemas.microsoft.com/office/drawing/2016/5/13/chartex" xmlns:cx8="http://schemas.microsoft.com/office/drawing/2016/5/14/chartex" xmlns:mc="http://schemas.openxmlformats.org/markup-compatibility/2006" xmlns:aink="http://schemas.microsoft.com/office/drawing/2016/ink" xmlns:am3d="http://schemas.microsoft.com/office/drawing/2017/model3d" xmlns:o="urn:schemas-microsoft-com:office:office" xmlns:oel="http://schemas.microsoft.com/office/2019/extlst" xmlns:r="http://schemas.openxmlformats.org/officeDocument/2006/relationships" xmlns:m="http://schemas.openxmlformats.org/officeDocument/2006/math" xmlns:v="urn:schemas-microsoft-com:vml" xmlns:wp14="http://schemas.microsoft.com/office/word/2010/wordprocessingDrawing" xmlns:wp="http://schemas.openxmlformats.org/drawingml/2006/wordprocessingDrawing" xmlns:w10="urn:schemas-microsoft-com:office:word" xmlns:w="http://schemas.openxmlformats.org/wordprocessingml/2006/main" xmlns:w14="http://schemas.microsoft.com/office/word/2010/wordml" xmlns:w15="http://schemas.microsoft.com/office/word/2012/wordml" xmlns:w16cex="http://schemas.microsoft.com/office/word/2018/wordml/cex" xmlns:w16cid="http://schemas.microsoft.com/office/word/2016/wordml/cid" xmlns:w16="http://schemas.microsoft.com/office/word/2018/wordml" xmlns:w16du="http://schemas.microsoft.com/office/word/2023/wordml/word16du" xmlns:w16sdtdh="http://schemas.microsoft.com/office/word/2020/wordml/sdtdatahash" xmlns:w16sdtfl="http://schemas.microsoft.com/office/word/2024/wordml/sdtformatlock" xmlns:w16se="http://schemas.microsoft.com/office/word/2015/wordml/symex" xmlns:wpg="http://schemas.microsoft.com/office/word/2010/wordprocessingGroup" xmlns:wpi="http://schemas.microsoft.com/office/word/2010/wordprocessingInk" xmlns:wne="http://schemas.microsoft.com/office/word/2006/wordml" xmlns:wps="http://schemas.microsoft.com/office/word/2010/wordprocessingShape" mc:Ignorable="w14 w15 w16se w16cid w16 w16cex w16sdtdh w16sdtfl w16du wp14">
   <w:p>
     <w:pPr>
       <w:pStyle w:val="Footer"/>
@@ -1111,6 +1142,7 @@
       </w:rPr>
       <w:t>Ghi chú:</w:t>
     </w:r>
+    <w:proofErr w:type="gramStart"/>
     <w:r>
       <w:rPr>
         <w:sz w:val="22"/>
@@ -1130,14 +1162,22 @@
         <w:sz w:val="22"/>
         <w:lang w:val="en-US"/>
       </w:rPr>
-      <w:t>Mỗi sinh viên đến thực tập tại một đơn vị có một bản nhận xét và đính kèm vào báo cáo thực tập thực tế.</w:t>
+      <w:t>Mỗi</w:t>
+    </w:r>
+    <w:proofErr w:type="gramEnd"/>
+    <w:r>
+      <w:rPr>
+        <w:sz w:val="22"/>
+        <w:lang w:val="en-US"/>
+      </w:rPr>
+      <w:t xml:space="preserve"> sinh viên đến thực tập tại một đơn vị có một bản nhận xét và đính kèm vào báo cáo thực tập thực tế.</w:t>
     </w:r>
   </w:p>
 </w:ftr>
 </file>
 
 <file path=word/footnotes.xml><?xml version="1.0" encoding="utf-8"?>
-<w:footnotes xmlns:wpc="http://schemas.microsoft.com/office/word/2010/wordprocessingCanvas" xmlns:cx="http://schemas.microsoft.com/office/drawing/2014/chartex" xmlns:cx1="http://schemas.microsoft.com/office/drawing/2015/9/8/chartex" xmlns:cx2="http://schemas.microsoft.com/office/drawing/2015/10/21/chartex" xmlns:cx3="http://schemas.microsoft.com/office/drawing/2016/5/9/chartex" xmlns:cx4="http://schemas.microsoft.com/office/drawing/2016/5/10/chartex" xmlns:cx5="http://schemas.microsoft.com/office/drawing/2016/5/11/chartex" xmlns:cx6="http://schemas.microsoft.com/office/drawing/2016/5/12/chartex" xmlns:cx7="http://schemas.microsoft.com/office/drawing/2016/5/13/chartex" xmlns:cx8="http://schemas.microsoft.com/office/drawing/2016/5/14/chartex" xmlns:mc="http://schemas.openxmlformats.org/markup-compatibility/2006" xmlns:aink="http://schemas.microsoft.com/office/drawing/2016/ink" xmlns:am3d="http://schemas.microsoft.com/office/drawing/2017/model3d" xmlns:o="urn:schemas-microsoft-com:office:office" xmlns:oel="http://schemas.microsoft.com/office/2019/extlst" xmlns:r="http://schemas.openxmlformats.org/officeDocument/2006/relationships" xmlns:m="http://schemas.openxmlformats.org/officeDocument/2006/math" xmlns:v="urn:schemas-microsoft-com:vml" xmlns:wp14="http://schemas.microsoft.com/office/word/2010/wordprocessingDrawing" xmlns:wp="http://schemas.openxmlformats.org/drawingml/2006/wordprocessingDrawing" xmlns:w10="urn:schemas-microsoft-com:office:word" xmlns:w="http://schemas.openxmlformats.org/wordprocessingml/2006/main" xmlns:w14="http://schemas.microsoft.com/office/word/2010/wordml" xmlns:w15="http://schemas.microsoft.com/office/word/2012/wordml" xmlns:w16cex="http://schemas.microsoft.com/office/word/2018/wordml/cex" xmlns:w16cid="http://schemas.microsoft.com/office/word/2016/wordml/cid" xmlns:w16="http://schemas.microsoft.com/office/word/2018/wordml" xmlns:w16du="http://schemas.microsoft.com/office/word/2023/wordml/word16du" xmlns:w16sdtdh="http://schemas.microsoft.com/office/word/2020/wordml/sdtdatahash" xmlns:w16se="http://schemas.microsoft.com/office/word/2015/wordml/symex" xmlns:wpg="http://schemas.microsoft.com/office/word/2010/wordprocessingGroup" xmlns:wpi="http://schemas.microsoft.com/office/word/2010/wordprocessingInk" xmlns:wne="http://schemas.microsoft.com/office/word/2006/wordml" xmlns:wps="http://schemas.microsoft.com/office/word/2010/wordprocessingShape" mc:Ignorable="w14 w15 w16se w16cid w16 w16cex w16sdtdh w16du wp14">
+<w:footnotes xmlns:wpc="http://schemas.microsoft.com/office/word/2010/wordprocessingCanvas" xmlns:cx="http://schemas.microsoft.com/office/drawing/2014/chartex" xmlns:cx1="http://schemas.microsoft.com/office/drawing/2015/9/8/chartex" xmlns:cx2="http://schemas.microsoft.com/office/drawing/2015/10/21/chartex" xmlns:cx3="http://schemas.microsoft.com/office/drawing/2016/5/9/chartex" xmlns:cx4="http://schemas.microsoft.com/office/drawing/2016/5/10/chartex" xmlns:cx5="http://schemas.microsoft.com/office/drawing/2016/5/11/chartex" xmlns:cx6="http://schemas.microsoft.com/office/drawing/2016/5/12/chartex" xmlns:cx7="http://schemas.microsoft.com/office/drawing/2016/5/13/chartex" xmlns:cx8="http://schemas.microsoft.com/office/drawing/2016/5/14/chartex" xmlns:mc="http://schemas.openxmlformats.org/markup-compatibility/2006" xmlns:aink="http://schemas.microsoft.com/office/drawing/2016/ink" xmlns:am3d="http://schemas.microsoft.com/office/drawing/2017/model3d" xmlns:o="urn:schemas-microsoft-com:office:office" xmlns:oel="http://schemas.microsoft.com/office/2019/extlst" xmlns:r="http://schemas.openxmlformats.org/officeDocument/2006/relationships" xmlns:m="http://schemas.openxmlformats.org/officeDocument/2006/math" xmlns:v="urn:schemas-microsoft-com:vml" xmlns:wp14="http://schemas.microsoft.com/office/word/2010/wordprocessingDrawing" xmlns:wp="http://schemas.openxmlformats.org/drawingml/2006/wordprocessingDrawing" xmlns:w10="urn:schemas-microsoft-com:office:word" xmlns:w="http://schemas.openxmlformats.org/wordprocessingml/2006/main" xmlns:w14="http://schemas.microsoft.com/office/word/2010/wordml" xmlns:w15="http://schemas.microsoft.com/office/word/2012/wordml" xmlns:w16cex="http://schemas.microsoft.com/office/word/2018/wordml/cex" xmlns:w16cid="http://schemas.microsoft.com/office/word/2016/wordml/cid" xmlns:w16="http://schemas.microsoft.com/office/word/2018/wordml" xmlns:w16du="http://schemas.microsoft.com/office/word/2023/wordml/word16du" xmlns:w16sdtdh="http://schemas.microsoft.com/office/word/2020/wordml/sdtdatahash" xmlns:w16sdtfl="http://schemas.microsoft.com/office/word/2024/wordml/sdtformatlock" xmlns:w16se="http://schemas.microsoft.com/office/word/2015/wordml/symex" xmlns:wpg="http://schemas.microsoft.com/office/word/2010/wordprocessingGroup" xmlns:wpi="http://schemas.microsoft.com/office/word/2010/wordprocessingInk" xmlns:wne="http://schemas.microsoft.com/office/word/2006/wordml" xmlns:wps="http://schemas.microsoft.com/office/word/2010/wordprocessingShape" mc:Ignorable="w14 w15 w16se w16cid w16 w16cex w16sdtdh w16sdtfl w16du wp14">
   <w:footnote w:type="separator" w:id="-1">
     <w:p>
       <w:r>
@@ -1156,7 +1196,7 @@
 </file>
 
 <file path=word/numbering.xml><?xml version="1.0" encoding="utf-8"?>
-<w:numbering xmlns:wpc="http://schemas.microsoft.com/office/word/2010/wordprocessingCanvas" xmlns:cx="http://schemas.microsoft.com/office/drawing/2014/chartex" xmlns:cx1="http://schemas.microsoft.com/office/drawing/2015/9/8/chartex" xmlns:cx2="http://schemas.microsoft.com/office/drawing/2015/10/21/chartex" xmlns:cx3="http://schemas.microsoft.com/office/drawing/2016/5/9/chartex" xmlns:cx4="http://schemas.microsoft.com/office/drawing/2016/5/10/chartex" xmlns:cx5="http://schemas.microsoft.com/office/drawing/2016/5/11/chartex" xmlns:cx6="http://schemas.microsoft.com/office/drawing/2016/5/12/chartex" xmlns:cx7="http://schemas.microsoft.com/office/drawing/2016/5/13/chartex" xmlns:cx8="http://schemas.microsoft.com/office/drawing/2016/5/14/chartex" xmlns:mc="http://schemas.openxmlformats.org/markup-compatibility/2006" xmlns:aink="http://schemas.microsoft.com/office/drawing/2016/ink" xmlns:am3d="http://schemas.microsoft.com/office/drawing/2017/model3d" xmlns:o="urn:schemas-microsoft-com:office:office" xmlns:oel="http://schemas.microsoft.com/office/2019/extlst" xmlns:r="http://schemas.openxmlformats.org/officeDocument/2006/relationships" xmlns:m="http://schemas.openxmlformats.org/officeDocument/2006/math" xmlns:v="urn:schemas-microsoft-com:vml" xmlns:wp14="http://schemas.microsoft.com/office/word/2010/wordprocessingDrawing" xmlns:wp="http://schemas.openxmlformats.org/drawingml/2006/wordprocessingDrawing" xmlns:w10="urn:schemas-microsoft-com:office:word" xmlns:w="http://schemas.openxmlformats.org/wordprocessingml/2006/main" xmlns:w14="http://schemas.microsoft.com/office/word/2010/wordml" xmlns:w15="http://schemas.microsoft.com/office/word/2012/wordml" xmlns:w16cex="http://schemas.microsoft.com/office/word/2018/wordml/cex" xmlns:w16cid="http://schemas.microsoft.com/office/word/2016/wordml/cid" xmlns:w16="http://schemas.microsoft.com/office/word/2018/wordml" xmlns:w16du="http://schemas.microsoft.com/office/word/2023/wordml/word16du" xmlns:w16sdtdh="http://schemas.microsoft.com/office/word/2020/wordml/sdtdatahash" xmlns:w16se="http://schemas.microsoft.com/office/word/2015/wordml/symex" xmlns:wpg="http://schemas.microsoft.com/office/word/2010/wordprocessingGroup" xmlns:wpi="http://schemas.microsoft.com/office/word/2010/wordprocessingInk" xmlns:wne="http://schemas.microsoft.com/office/word/2006/wordml" xmlns:wps="http://schemas.microsoft.com/office/word/2010/wordprocessingShape" mc:Ignorable="w14 w15 w16se w16cid w16 w16cex w16sdtdh w16du wp14">
+<w:numbering xmlns:wpc="http://schemas.microsoft.com/office/word/2010/wordprocessingCanvas" xmlns:cx="http://schemas.microsoft.com/office/drawing/2014/chartex" xmlns:cx1="http://schemas.microsoft.com/office/drawing/2015/9/8/chartex" xmlns:cx2="http://schemas.microsoft.com/office/drawing/2015/10/21/chartex" xmlns:cx3="http://schemas.microsoft.com/office/drawing/2016/5/9/chartex" xmlns:cx4="http://schemas.microsoft.com/office/drawing/2016/5/10/chartex" xmlns:cx5="http://schemas.microsoft.com/office/drawing/2016/5/11/chartex" xmlns:cx6="http://schemas.microsoft.com/office/drawing/2016/5/12/chartex" xmlns:cx7="http://schemas.microsoft.com/office/drawing/2016/5/13/chartex" xmlns:cx8="http://schemas.microsoft.com/office/drawing/2016/5/14/chartex" xmlns:mc="http://schemas.openxmlformats.org/markup-compatibility/2006" xmlns:aink="http://schemas.microsoft.com/office/drawing/2016/ink" xmlns:am3d="http://schemas.microsoft.com/office/drawing/2017/model3d" xmlns:o="urn:schemas-microsoft-com:office:office" xmlns:oel="http://schemas.microsoft.com/office/2019/extlst" xmlns:r="http://schemas.openxmlformats.org/officeDocument/2006/relationships" xmlns:m="http://schemas.openxmlformats.org/officeDocument/2006/math" xmlns:v="urn:schemas-microsoft-com:vml" xmlns:wp14="http://schemas.microsoft.com/office/word/2010/wordprocessingDrawing" xmlns:wp="http://schemas.openxmlformats.org/drawingml/2006/wordprocessingDrawing" xmlns:w10="urn:schemas-microsoft-com:office:word" xmlns:w="http://schemas.openxmlformats.org/wordprocessingml/2006/main" xmlns:w14="http://schemas.microsoft.com/office/word/2010/wordml" xmlns:w15="http://schemas.microsoft.com/office/word/2012/wordml" xmlns:w16cex="http://schemas.microsoft.com/office/word/2018/wordml/cex" xmlns:w16cid="http://schemas.microsoft.com/office/word/2016/wordml/cid" xmlns:w16="http://schemas.microsoft.com/office/word/2018/wordml" xmlns:w16du="http://schemas.microsoft.com/office/word/2023/wordml/word16du" xmlns:w16sdtdh="http://schemas.microsoft.com/office/word/2020/wordml/sdtdatahash" xmlns:w16sdtfl="http://schemas.microsoft.com/office/word/2024/wordml/sdtformatlock" xmlns:w16se="http://schemas.microsoft.com/office/word/2015/wordml/symex" xmlns:wpg="http://schemas.microsoft.com/office/word/2010/wordprocessingGroup" xmlns:wpi="http://schemas.microsoft.com/office/word/2010/wordprocessingInk" xmlns:wne="http://schemas.microsoft.com/office/word/2006/wordml" xmlns:wps="http://schemas.microsoft.com/office/word/2010/wordprocessingShape" mc:Ignorable="w14 w15 w16se w16cid w16 w16cex w16sdtdh w16sdtfl w16du wp14">
   <w:abstractNum w:abstractNumId="0" w15:restartNumberingAfterBreak="0">
     <w:nsid w:val="1EA37B5F"/>
     <w:multiLevelType w:val="hybridMultilevel"/>
@@ -1345,7 +1385,7 @@
 </file>
 
 <file path=word/styles.xml><?xml version="1.0" encoding="utf-8"?>
-<w:styles xmlns:mc="http://schemas.openxmlformats.org/markup-compatibility/2006" xmlns:r="http://schemas.openxmlformats.org/officeDocument/2006/relationships" xmlns:w="http://schemas.openxmlformats.org/wordprocessingml/2006/main" xmlns:w14="http://schemas.microsoft.com/office/word/2010/wordml" xmlns:w15="http://schemas.microsoft.com/office/word/2012/wordml" xmlns:w16cex="http://schemas.microsoft.com/office/word/2018/wordml/cex" xmlns:w16cid="http://schemas.microsoft.com/office/word/2016/wordml/cid" xmlns:w16="http://schemas.microsoft.com/office/word/2018/wordml" xmlns:w16du="http://schemas.microsoft.com/office/word/2023/wordml/word16du" xmlns:w16sdtdh="http://schemas.microsoft.com/office/word/2020/wordml/sdtdatahash" xmlns:w16se="http://schemas.microsoft.com/office/word/2015/wordml/symex" mc:Ignorable="w14 w15 w16se w16cid w16 w16cex w16sdtdh w16du">
+<w:styles xmlns:mc="http://schemas.openxmlformats.org/markup-compatibility/2006" xmlns:r="http://schemas.openxmlformats.org/officeDocument/2006/relationships" xmlns:w="http://schemas.openxmlformats.org/wordprocessingml/2006/main" xmlns:w14="http://schemas.microsoft.com/office/word/2010/wordml" xmlns:w15="http://schemas.microsoft.com/office/word/2012/wordml" xmlns:w16cex="http://schemas.microsoft.com/office/word/2018/wordml/cex" xmlns:w16cid="http://schemas.microsoft.com/office/word/2016/wordml/cid" xmlns:w16="http://schemas.microsoft.com/office/word/2018/wordml" xmlns:w16du="http://schemas.microsoft.com/office/word/2023/wordml/word16du" xmlns:w16sdtdh="http://schemas.microsoft.com/office/word/2020/wordml/sdtdatahash" xmlns:w16sdtfl="http://schemas.microsoft.com/office/word/2024/wordml/sdtformatlock" xmlns:w16se="http://schemas.microsoft.com/office/word/2015/wordml/symex" mc:Ignorable="w14 w15 w16se w16cid w16 w16cex w16sdtdh w16sdtfl w16du">
   <w:docDefaults>
     <w:rPrDefault>
       <w:rPr>

</xml_diff>